<commit_message>
Update notice period text
</commit_message>
<xml_diff>
--- a/sprint/html/Factsheet/RP1 factsheet v0.8.docx
+++ b/sprint/html/Factsheet/RP1 factsheet v0.8.docx
@@ -584,10 +584,10 @@
               <mc:AlternateContent>
                 <mc:Choice Requires="wps">
                   <w:drawing>
-                    <wp:inline distT="0" distB="0" distL="0" distR="0" wp14:anchorId="703B73AB" wp14:editId="33D15B30">
-                      <wp:extent cx="2558955" cy="347487"/>
-                      <wp:effectExtent l="0" t="0" r="15875" b="14605"/>
-                      <wp:docPr id="2" name="Rectangle 2"/>
+                    <wp:inline distT="0" distB="0" distL="0" distR="0" wp14:anchorId="47DBA8CA" wp14:editId="50E71DA1">
+                      <wp:extent cx="1814512" cy="295275"/>
+                      <wp:effectExtent l="0" t="0" r="14605" b="28575"/>
+                      <wp:docPr id="1" name="Rectangle 1"/>
                       <wp:cNvGraphicFramePr/>
                       <a:graphic xmlns:a="http://schemas.openxmlformats.org/drawingml/2006/main">
                         <a:graphicData uri="http://schemas.microsoft.com/office/word/2010/wordprocessingShape">
@@ -596,7 +596,7 @@
                             <wps:spPr>
                               <a:xfrm>
                                 <a:off x="0" y="0"/>
-                                <a:ext cx="2558955" cy="347487"/>
+                                <a:ext cx="1814512" cy="295275"/>
                               </a:xfrm>
                               <a:prstGeom prst="rect">
                                 <a:avLst/>
@@ -631,10 +631,7 @@
                                         <w:rFonts w:ascii="GDS Transport Website" w:hAnsi="GDS Transport Website"/>
                                         <w:sz w:val="24"/>
                                       </w:rPr>
-                                      <w:id w:val="-525330392"/>
-                                      <w:placeholder>
-                                        <w:docPart w:val="39AFD6DEDD564B11930C28AD2A8F0AE8"/>
-                                      </w:placeholder>
+                                      <w:id w:val="-207259679"/>
                                       <w:showingPlcHdr/>
                                       <w:text/>
                                     </w:sdtPr>
@@ -645,14 +642,14 @@
                                           <w:rFonts w:ascii="GDS Transport Website" w:hAnsi="GDS Transport Website"/>
                                           <w:sz w:val="24"/>
                                         </w:rPr>
-                                        <w:t xml:space="preserve">                                                </w:t>
+                                        <w:t xml:space="preserve">                                               </w:t>
                                       </w:r>
                                     </w:sdtContent>
                                   </w:sdt>
                                 </w:p>
                               </w:txbxContent>
                             </wps:txbx>
-                            <wps:bodyPr rot="0" spcFirstLastPara="0" vertOverflow="overflow" horzOverflow="overflow" vert="horz" wrap="none" lIns="91440" tIns="0" rIns="91440" bIns="0" numCol="1" spcCol="0" rtlCol="0" fromWordArt="0" anchor="t" anchorCtr="0" forceAA="0" compatLnSpc="1">
+                            <wps:bodyPr rot="0" spcFirstLastPara="0" vertOverflow="overflow" horzOverflow="overflow" vert="horz" wrap="square" lIns="91440" tIns="0" rIns="72000" bIns="36000" numCol="1" spcCol="0" rtlCol="0" fromWordArt="0" anchor="t" anchorCtr="0" forceAA="0" compatLnSpc="1">
                               <a:prstTxWarp prst="textNoShape">
                                 <a:avLst/>
                               </a:prstTxWarp>
@@ -666,8 +663,8 @@
                 </mc:Choice>
                 <mc:Fallback>
                   <w:pict>
-                    <v:rect w14:anchorId="703B73AB" id="Rectangle 2" o:spid="_x0000_s1027" style="width:201.5pt;height:27.35pt;visibility:visible;mso-wrap-style:none;mso-left-percent:-10001;mso-top-percent:-10001;mso-position-horizontal:absolute;mso-position-horizontal-relative:char;mso-position-vertical:absolute;mso-position-vertical-relative:line;mso-left-percent:-10001;mso-top-percent:-10001;v-text-anchor:top" o:gfxdata="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" fillcolor="white [3201]" strokecolor="#a5a5a5 [3206]" strokeweight="1pt">
-                      <v:textbox inset=",0,,0">
+                    <v:rect w14:anchorId="47DBA8CA" id="Rectangle 1" o:spid="_x0000_s1027" style="width:142.85pt;height:23.25pt;visibility:visible;mso-wrap-style:square;mso-left-percent:-10001;mso-top-percent:-10001;mso-position-horizontal:absolute;mso-position-horizontal-relative:char;mso-position-vertical:absolute;mso-position-vertical-relative:line;mso-left-percent:-10001;mso-top-percent:-10001;v-text-anchor:top" o:gfxdata="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" fillcolor="white [3201]" strokecolor="#a5a5a5 [3206]" strokeweight="1pt">
+                      <v:textbox inset=",0,2mm,1mm">
                         <w:txbxContent>
                           <w:p>
                             <w:pPr>
@@ -682,10 +679,7 @@
                                   <w:rFonts w:ascii="GDS Transport Website" w:hAnsi="GDS Transport Website"/>
                                   <w:sz w:val="24"/>
                                 </w:rPr>
-                                <w:id w:val="-525330392"/>
-                                <w:placeholder>
-                                  <w:docPart w:val="39AFD6DEDD564B11930C28AD2A8F0AE8"/>
-                                </w:placeholder>
+                                <w:id w:val="-207259679"/>
                                 <w:showingPlcHdr/>
                                 <w:text/>
                               </w:sdtPr>
@@ -696,7 +690,7 @@
                                     <w:rFonts w:ascii="GDS Transport Website" w:hAnsi="GDS Transport Website"/>
                                     <w:sz w:val="24"/>
                                   </w:rPr>
-                                  <w:t xml:space="preserve">                                                </w:t>
+                                  <w:t xml:space="preserve">                                               </w:t>
                                 </w:r>
                               </w:sdtContent>
                             </w:sdt>
@@ -763,16 +757,16 @@
         <mc:AlternateContent>
           <mc:Choice Requires="wps">
             <w:drawing>
-              <wp:anchor distT="0" distB="0" distL="114300" distR="114300" simplePos="0" relativeHeight="251664384" behindDoc="0" locked="0" layoutInCell="1" allowOverlap="1" wp14:anchorId="55E6B9FF" wp14:editId="0F7A5A4F">
+              <wp:anchor distT="0" distB="0" distL="114300" distR="114300" simplePos="0" relativeHeight="251664384" behindDoc="0" locked="0" layoutInCell="1" allowOverlap="1" wp14:anchorId="71E566FE" wp14:editId="08AD127E">
                 <wp:simplePos x="0" y="0"/>
                 <wp:positionH relativeFrom="column">
-                  <wp:posOffset>4083050</wp:posOffset>
+                  <wp:posOffset>4226242</wp:posOffset>
                 </wp:positionH>
                 <wp:positionV relativeFrom="paragraph">
-                  <wp:posOffset>123508</wp:posOffset>
+                  <wp:posOffset>133349</wp:posOffset>
                 </wp:positionV>
-                <wp:extent cx="668020" cy="280352"/>
-                <wp:effectExtent l="0" t="57150" r="17780" b="24765"/>
+                <wp:extent cx="525145" cy="270510"/>
+                <wp:effectExtent l="0" t="57150" r="27305" b="34290"/>
                 <wp:wrapNone/>
                 <wp:docPr id="8" name="Curved Connector 8"/>
                 <wp:cNvGraphicFramePr/>
@@ -783,7 +777,7 @@
                       <wps:spPr>
                         <a:xfrm flipH="1" flipV="1">
                           <a:off x="0" y="0"/>
-                          <a:ext cx="668020" cy="280352"/>
+                          <a:ext cx="525145" cy="270510"/>
                         </a:xfrm>
                         <a:prstGeom prst="curvedConnector3">
                           <a:avLst>
@@ -829,7 +823,7 @@
           </mc:Choice>
           <mc:Fallback>
             <w:pict>
-              <v:shapetype w14:anchorId="37ADD7B9" id="_x0000_t38" coordsize="21600,21600" o:spt="38" o:oned="t" path="m,c@0,0@1,5400@1,10800@1,16200@2,21600,21600,21600e" filled="f">
+              <v:shapetype w14:anchorId="6A06DF51" id="_x0000_t38" coordsize="21600,21600" o:spt="38" o:oned="t" path="m,c@0,0@1,5400@1,10800@1,16200@2,21600,21600,21600e" filled="f">
                 <v:formulas>
                   <v:f eqn="mid #0 0"/>
                   <v:f eqn="val #0"/>
@@ -841,7 +835,7 @@
                 </v:handles>
                 <o:lock v:ext="edit" shapetype="t"/>
               </v:shapetype>
-              <v:shape id="Curved Connector 8" o:spid="_x0000_s1026" type="#_x0000_t38" style="position:absolute;margin-left:321.5pt;margin-top:9.75pt;width:52.6pt;height:22.05pt;flip:x y;z-index:251664384;visibility:visible;mso-wrap-style:square;mso-width-percent:0;mso-height-percent:0;mso-wrap-distance-left:9pt;mso-wrap-distance-top:0;mso-wrap-distance-right:9pt;mso-wrap-distance-bottom:0;mso-position-horizontal:absolute;mso-position-horizontal-relative:text;mso-position-vertical:absolute;mso-position-vertical-relative:text;mso-width-percent:0;mso-height-percent:0;mso-width-relative:margin;mso-height-relative:margin" o:gfxdata="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" adj="9743" strokecolor="#404040 [2429]" strokeweight="1pt">
+              <v:shape id="Curved Connector 8" o:spid="_x0000_s1026" type="#_x0000_t38" style="position:absolute;margin-left:332.75pt;margin-top:10.5pt;width:41.35pt;height:21.3pt;flip:x y;z-index:251664384;visibility:visible;mso-wrap-style:square;mso-width-percent:0;mso-height-percent:0;mso-wrap-distance-left:9pt;mso-wrap-distance-top:0;mso-wrap-distance-right:9pt;mso-wrap-distance-bottom:0;mso-position-horizontal:absolute;mso-position-horizontal-relative:text;mso-position-vertical:absolute;mso-position-vertical-relative:text;mso-width-percent:0;mso-height-percent:0;mso-width-relative:margin;mso-height-relative:margin" o:gfxdata="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" adj="9743" strokecolor="#404040 [2429]" strokeweight="1pt">
                 <v:stroke endarrow="block" joinstyle="miter"/>
               </v:shape>
             </w:pict>
@@ -859,7 +853,7 @@
         <mc:AlternateContent>
           <mc:Choice Requires="wps">
             <w:drawing>
-              <wp:anchor distT="0" distB="0" distL="114300" distR="114300" simplePos="0" relativeHeight="251663360" behindDoc="0" locked="0" layoutInCell="1" allowOverlap="1" wp14:anchorId="2522814A" wp14:editId="37C6C388">
+              <wp:anchor distT="0" distB="0" distL="114300" distR="114300" simplePos="0" relativeHeight="251663360" behindDoc="0" locked="0" layoutInCell="1" allowOverlap="1" wp14:anchorId="4665DA5A" wp14:editId="4C768BC1">
                 <wp:simplePos x="0" y="0"/>
                 <wp:positionH relativeFrom="column">
                   <wp:posOffset>4795520</wp:posOffset>
@@ -944,7 +938,7 @@
           </mc:Choice>
           <mc:Fallback>
             <w:pict>
-              <v:shapetype w14:anchorId="2522814A" id="_x0000_t202" coordsize="21600,21600" o:spt="202" path="m,l,21600r21600,l21600,xe">
+              <v:shapetype w14:anchorId="4665DA5A" id="_x0000_t202" coordsize="21600,21600" o:spt="202" path="m,l,21600r21600,l21600,xe">
                 <v:stroke joinstyle="miter"/>
                 <v:path gradientshapeok="t" o:connecttype="rect"/>
               </v:shapetype>
@@ -1182,6 +1176,43 @@
         </w:rPr>
         <w:t>visit your local public library or Citizens Advice Bureau</w:t>
       </w:r>
+      <w:r>
+        <w:rPr>
+          <w:rFonts w:ascii="GDS Transport Website" w:hAnsi="GDS Transport Website"/>
+          <w:sz w:val="28"/>
+        </w:rPr>
+        <w:t xml:space="preserve">, or </w:t>
+      </w:r>
+      <w:bookmarkStart w:id="0" w:name="_GoBack"/>
+      <w:bookmarkEnd w:id="0"/>
+      <w:r>
+        <w:rPr>
+          <w:rFonts w:ascii="GDS Transport Website" w:hAnsi="GDS Transport Website"/>
+          <w:sz w:val="28"/>
+        </w:rPr>
+        <w:t>t</w:t>
+      </w:r>
+      <w:r>
+        <w:rPr>
+          <w:rFonts w:ascii="GDS Transport Website" w:hAnsi="GDS Transport Website"/>
+          <w:sz w:val="28"/>
+        </w:rPr>
+        <w:t>o find your neare</w:t>
+      </w:r>
+      <w:r>
+        <w:rPr>
+          <w:rFonts w:ascii="GDS Transport Website" w:hAnsi="GDS Transport Website"/>
+          <w:sz w:val="28"/>
+        </w:rPr>
+        <w:t>st location to use the internet</w:t>
+      </w:r>
+      <w:r>
+        <w:rPr>
+          <w:rFonts w:ascii="GDS Transport Website" w:hAnsi="GDS Transport Website"/>
+          <w:sz w:val="28"/>
+        </w:rPr>
+        <w:t xml:space="preserve"> call 0800771234</w:t>
+      </w:r>
     </w:p>
     <w:p>
       <w:pPr>
@@ -1512,16 +1543,26 @@
           <w:b/>
           <w:sz w:val="28"/>
         </w:rPr>
-        <w:t>You cannot use this service to claim</w:t>
-      </w:r>
+        <w:t xml:space="preserve">You cannot use this service to </w:t>
+      </w:r>
+      <w:proofErr w:type="gramStart"/>
       <w:r>
         <w:rPr>
           <w:rFonts w:ascii="GDS Transport Website" w:hAnsi="GDS Transport Website"/>
           <w:b/>
           <w:sz w:val="28"/>
         </w:rPr>
+        <w:t>claim</w:t>
+      </w:r>
+      <w:r>
+        <w:rPr>
+          <w:rFonts w:ascii="GDS Transport Website" w:hAnsi="GDS Transport Website"/>
+          <w:b/>
+          <w:sz w:val="28"/>
+        </w:rPr>
         <w:t xml:space="preserve"> :</w:t>
       </w:r>
+      <w:proofErr w:type="gramEnd"/>
     </w:p>
     <w:p>
       <w:pPr>
@@ -1543,8 +1584,6 @@
         </w:rPr>
         <w:t>sick pay</w:t>
       </w:r>
-      <w:bookmarkStart w:id="0" w:name="_GoBack"/>
-      <w:bookmarkEnd w:id="0"/>
     </w:p>
     <w:p>
       <w:pPr>
@@ -4335,18 +4374,18 @@
     <w:pitch w:val="variable"/>
     <w:sig w:usb0="A00000AF" w:usb1="5000205B" w:usb2="00000000" w:usb3="00000000" w:csb0="00000093" w:csb1="00000000"/>
   </w:font>
+  <w:font w:name="nta-bold">
+    <w:altName w:val="Times New Roman"/>
+    <w:charset w:val="00"/>
+    <w:family w:val="roman"/>
+    <w:pitch w:val="variable"/>
+  </w:font>
   <w:font w:name="Arial">
     <w:panose1 w:val="020B0604020202020204"/>
     <w:charset w:val="00"/>
     <w:family w:val="swiss"/>
     <w:pitch w:val="variable"/>
     <w:sig w:usb0="E0002AFF" w:usb1="C0007843" w:usb2="00000009" w:usb3="00000000" w:csb0="000001FF" w:csb1="00000000"/>
-  </w:font>
-  <w:font w:name="nta-bold">
-    <w:altName w:val="Times New Roman"/>
-    <w:charset w:val="00"/>
-    <w:family w:val="roman"/>
-    <w:pitch w:val="variable"/>
   </w:font>
   <w:font w:name="Calibri Light">
     <w:panose1 w:val="020F0302020204030204"/>
@@ -4375,6 +4414,7 @@
     <w:rsidRoot w:val="004153B8"/>
     <w:rsid w:val="003C3E6C"/>
     <w:rsid w:val="004153B8"/>
+    <w:rsid w:val="004E44AF"/>
   </w:rsids>
   <m:mathPr>
     <m:mathFont m:val="Cambria Math"/>
@@ -4872,6 +4912,10 @@
       <w:lang w:eastAsia="en-US"/>
     </w:rPr>
   </w:style>
+  <w:style w:type="paragraph" w:customStyle="1" w:styleId="A42FD112CE9A44B493EF705C9FC9C31F">
+    <w:name w:val="A42FD112CE9A44B493EF705C9FC9C31F"/>
+    <w:rsid w:val="004E44AF"/>
+  </w:style>
 </w:styles>
 </file>
 

</xml_diff>